<commit_message>
- Reajustando o repositório: -> Adicionando de volta os protótipos que estavam com nomes enormes de forma a bugar no windows. -> Atualizando métodos de estimativa -> Adicionando aprovação da ata de reunião do dia 16/10/2015.
PS: Não há nenhuma atividade alocada no tuleap para estas modificações.
</commit_message>
<xml_diff>
--- a/Doc-DD-UFG/Arquitetura/Resultados Certics/Ata de reunião 16-10-2015_ Decisão das tecnologias.docx
+++ b/Doc-DD-UFG/Arquitetura/Resultados Certics/Ata de reunião 16-10-2015_ Decisão das tecnologias.docx
@@ -217,6 +217,193 @@
         </w:numPr>
         <w:ind w:left="720" w:hanging="360"/>
         <w:contextualSpacing w:val="1"/>
+        <w:rPr/>
+      </w:pPr>
+      <w:r>
+        <w:rPr>
+          <w:rtl w:val="0"/>
+        </w:rPr>
+        <w:t xml:space="preserve">Ayrton Denner</w:t>
+      </w:r>
+    </w:p>
+    <w:p>
+      <w:pPr>
+        <w:numPr>
+          <w:ilvl w:val="0"/>
+          <w:numId w:val="1"/>
+        </w:numPr>
+        <w:ind w:left="720" w:hanging="360"/>
+        <w:contextualSpacing w:val="1"/>
+        <w:rPr/>
+      </w:pPr>
+      <w:r>
+        <w:rPr>
+          <w:rtl w:val="0"/>
+        </w:rPr>
+        <w:t xml:space="preserve">Bruno Soares da Silva</w:t>
+      </w:r>
+    </w:p>
+    <w:p>
+      <w:pPr>
+        <w:numPr>
+          <w:ilvl w:val="0"/>
+          <w:numId w:val="1"/>
+        </w:numPr>
+        <w:ind w:left="720" w:hanging="360"/>
+        <w:contextualSpacing w:val="1"/>
+        <w:rPr/>
+      </w:pPr>
+      <w:r>
+        <w:rPr>
+          <w:rtl w:val="0"/>
+        </w:rPr>
+        <w:t xml:space="preserve">Douglas Soares</w:t>
+      </w:r>
+    </w:p>
+    <w:p>
+      <w:pPr>
+        <w:numPr>
+          <w:ilvl w:val="0"/>
+          <w:numId w:val="1"/>
+        </w:numPr>
+        <w:ind w:left="720" w:hanging="360"/>
+        <w:contextualSpacing w:val="1"/>
+        <w:rPr/>
+      </w:pPr>
+      <w:r>
+        <w:rPr>
+          <w:rtl w:val="0"/>
+        </w:rPr>
+        <w:t xml:space="preserve">Gabriel Louzada Rascovit</w:t>
+      </w:r>
+    </w:p>
+    <w:p>
+      <w:pPr>
+        <w:numPr>
+          <w:ilvl w:val="0"/>
+          <w:numId w:val="1"/>
+        </w:numPr>
+        <w:ind w:left="720" w:hanging="360"/>
+        <w:contextualSpacing w:val="1"/>
+        <w:rPr/>
+      </w:pPr>
+      <w:r>
+        <w:rPr>
+          <w:rtl w:val="0"/>
+        </w:rPr>
+        <w:t xml:space="preserve">Henrique Cardoso</w:t>
+      </w:r>
+    </w:p>
+    <w:p>
+      <w:pPr>
+        <w:numPr>
+          <w:ilvl w:val="0"/>
+          <w:numId w:val="1"/>
+        </w:numPr>
+        <w:ind w:left="720" w:hanging="360"/>
+        <w:contextualSpacing w:val="1"/>
+        <w:rPr/>
+      </w:pPr>
+      <w:r>
+        <w:rPr>
+          <w:rtl w:val="0"/>
+        </w:rPr>
+        <w:t xml:space="preserve">Higor André Quintão</w:t>
+      </w:r>
+    </w:p>
+    <w:p>
+      <w:pPr>
+        <w:numPr>
+          <w:ilvl w:val="0"/>
+          <w:numId w:val="1"/>
+        </w:numPr>
+        <w:ind w:left="720" w:hanging="360"/>
+        <w:contextualSpacing w:val="1"/>
+        <w:rPr/>
+      </w:pPr>
+      <w:r>
+        <w:rPr>
+          <w:rtl w:val="0"/>
+        </w:rPr>
+        <w:t xml:space="preserve">Kaio Cristian</w:t>
+      </w:r>
+    </w:p>
+    <w:p>
+      <w:pPr>
+        <w:numPr>
+          <w:ilvl w:val="0"/>
+          <w:numId w:val="1"/>
+        </w:numPr>
+        <w:ind w:left="720" w:hanging="360"/>
+        <w:contextualSpacing w:val="1"/>
+        <w:rPr/>
+      </w:pPr>
+      <w:r>
+        <w:rPr>
+          <w:rtl w:val="0"/>
+        </w:rPr>
+        <w:t xml:space="preserve">Philippe Borges</w:t>
+      </w:r>
+    </w:p>
+    <w:p>
+      <w:pPr>
+        <w:numPr>
+          <w:ilvl w:val="0"/>
+          <w:numId w:val="1"/>
+        </w:numPr>
+        <w:ind w:left="720" w:hanging="360"/>
+        <w:contextualSpacing w:val="1"/>
+        <w:rPr/>
+      </w:pPr>
+      <w:r>
+        <w:rPr>
+          <w:rtl w:val="0"/>
+        </w:rPr>
+        <w:t xml:space="preserve">Romulo Crispi</w:t>
+      </w:r>
+    </w:p>
+    <w:p>
+      <w:pPr>
+        <w:numPr>
+          <w:ilvl w:val="0"/>
+          <w:numId w:val="1"/>
+        </w:numPr>
+        <w:ind w:left="720" w:hanging="360"/>
+        <w:contextualSpacing w:val="1"/>
+        <w:rPr/>
+      </w:pPr>
+      <w:r>
+        <w:rPr>
+          <w:rtl w:val="0"/>
+        </w:rPr>
+        <w:t xml:space="preserve">Samuel Junio</w:t>
+      </w:r>
+    </w:p>
+    <w:p>
+      <w:pPr>
+        <w:numPr>
+          <w:ilvl w:val="0"/>
+          <w:numId w:val="1"/>
+        </w:numPr>
+        <w:ind w:left="720" w:hanging="360"/>
+        <w:contextualSpacing w:val="1"/>
+        <w:rPr/>
+      </w:pPr>
+      <w:r>
+        <w:rPr>
+          <w:rtl w:val="0"/>
+        </w:rPr>
+        <w:t xml:space="preserve">Thiago Durante</w:t>
+      </w:r>
+    </w:p>
+    <w:p>
+      <w:pPr>
+        <w:numPr>
+          <w:ilvl w:val="0"/>
+          <w:numId w:val="1"/>
+        </w:numPr>
+        <w:ind w:left="720" w:hanging="360"/>
+        <w:contextualSpacing w:val="1"/>
         <w:rPr>
           <w:u w:val="none"/>
         </w:rPr>
@@ -225,197 +412,7 @@
         <w:rPr>
           <w:rtl w:val="0"/>
         </w:rPr>
-        <w:t xml:space="preserve">Ayrton Denner</w:t>
-      </w:r>
-    </w:p>
-    <w:p>
-      <w:pPr>
-        <w:numPr>
-          <w:ilvl w:val="0"/>
-          <w:numId w:val="1"/>
-        </w:numPr>
-        <w:ind w:left="720" w:hanging="360"/>
-        <w:contextualSpacing w:val="1"/>
-        <w:rPr>
-          <w:u w:val="none"/>
-        </w:rPr>
-      </w:pPr>
-      <w:r>
-        <w:rPr>
-          <w:rtl w:val="0"/>
-        </w:rPr>
-        <w:t xml:space="preserve">Bruno Soares da Silva</w:t>
-      </w:r>
-    </w:p>
-    <w:p>
-      <w:pPr>
-        <w:numPr>
-          <w:ilvl w:val="0"/>
-          <w:numId w:val="1"/>
-        </w:numPr>
-        <w:ind w:left="720" w:hanging="360"/>
-        <w:contextualSpacing w:val="1"/>
-        <w:rPr>
-          <w:u w:val="none"/>
-        </w:rPr>
-      </w:pPr>
-      <w:r>
-        <w:rPr>
-          <w:rtl w:val="0"/>
-        </w:rPr>
-        <w:t xml:space="preserve">Douglas Soares</w:t>
-      </w:r>
-    </w:p>
-    <w:p>
-      <w:pPr>
-        <w:numPr>
-          <w:ilvl w:val="0"/>
-          <w:numId w:val="1"/>
-        </w:numPr>
-        <w:ind w:left="720" w:hanging="360"/>
-        <w:contextualSpacing w:val="1"/>
-        <w:rPr>
-          <w:u w:val="none"/>
-        </w:rPr>
-      </w:pPr>
-      <w:r>
-        <w:rPr>
-          <w:rtl w:val="0"/>
-        </w:rPr>
-        <w:t xml:space="preserve">Gabriel Louzada Rascovit</w:t>
-      </w:r>
-    </w:p>
-    <w:p>
-      <w:pPr>
-        <w:numPr>
-          <w:ilvl w:val="0"/>
-          <w:numId w:val="1"/>
-        </w:numPr>
-        <w:ind w:left="720" w:hanging="360"/>
-        <w:contextualSpacing w:val="1"/>
-        <w:rPr>
-          <w:u w:val="none"/>
-        </w:rPr>
-      </w:pPr>
-      <w:r>
-        <w:rPr>
-          <w:rtl w:val="0"/>
-        </w:rPr>
-        <w:t xml:space="preserve">Henrique Cardoso</w:t>
-      </w:r>
-    </w:p>
-    <w:p>
-      <w:pPr>
-        <w:numPr>
-          <w:ilvl w:val="0"/>
-          <w:numId w:val="1"/>
-        </w:numPr>
-        <w:ind w:left="720" w:hanging="360"/>
-        <w:contextualSpacing w:val="1"/>
-        <w:rPr>
-          <w:u w:val="none"/>
-        </w:rPr>
-      </w:pPr>
-      <w:r>
-        <w:rPr>
-          <w:rtl w:val="0"/>
-        </w:rPr>
-        <w:t xml:space="preserve">Higor André Quintão</w:t>
-      </w:r>
-    </w:p>
-    <w:p>
-      <w:pPr>
-        <w:numPr>
-          <w:ilvl w:val="0"/>
-          <w:numId w:val="1"/>
-        </w:numPr>
-        <w:ind w:left="720" w:hanging="360"/>
-        <w:contextualSpacing w:val="1"/>
-        <w:rPr>
-          <w:u w:val="none"/>
-        </w:rPr>
-      </w:pPr>
-      <w:r>
-        <w:rPr>
-          <w:rtl w:val="0"/>
-        </w:rPr>
-        <w:t xml:space="preserve">Kaio Cristian</w:t>
-      </w:r>
-    </w:p>
-    <w:p>
-      <w:pPr>
-        <w:numPr>
-          <w:ilvl w:val="0"/>
-          <w:numId w:val="1"/>
-        </w:numPr>
-        <w:ind w:left="720" w:hanging="360"/>
-        <w:contextualSpacing w:val="1"/>
-        <w:rPr>
-          <w:u w:val="none"/>
-        </w:rPr>
-      </w:pPr>
-      <w:r>
-        <w:rPr>
-          <w:rtl w:val="0"/>
-        </w:rPr>
-        <w:t xml:space="preserve">Philippe Borges</w:t>
-      </w:r>
-    </w:p>
-    <w:p>
-      <w:pPr>
-        <w:numPr>
-          <w:ilvl w:val="0"/>
-          <w:numId w:val="1"/>
-        </w:numPr>
-        <w:ind w:left="720" w:hanging="360"/>
-        <w:contextualSpacing w:val="1"/>
-        <w:rPr>
-          <w:u w:val="none"/>
-        </w:rPr>
-      </w:pPr>
-      <w:r>
-        <w:rPr>
-          <w:rtl w:val="0"/>
-        </w:rPr>
-        <w:t xml:space="preserve">Romulo Crispi</w:t>
-      </w:r>
-    </w:p>
-    <w:p>
-      <w:pPr>
-        <w:numPr>
-          <w:ilvl w:val="0"/>
-          <w:numId w:val="1"/>
-        </w:numPr>
-        <w:ind w:left="720" w:hanging="360"/>
-        <w:contextualSpacing w:val="1"/>
-        <w:rPr>
-          <w:u w:val="none"/>
-        </w:rPr>
-      </w:pPr>
-      <w:r>
-        <w:rPr>
-          <w:rtl w:val="0"/>
-        </w:rPr>
-        <w:t xml:space="preserve">Samuel Junio</w:t>
-      </w:r>
-    </w:p>
-    <w:p>
-      <w:pPr>
-        <w:numPr>
-          <w:ilvl w:val="0"/>
-          <w:numId w:val="1"/>
-        </w:numPr>
-        <w:ind w:left="720" w:hanging="360"/>
-        <w:contextualSpacing w:val="1"/>
-        <w:rPr>
-          <w:u w:val="none"/>
-        </w:rPr>
-      </w:pPr>
-      <w:r>
-        <w:rPr>
-          <w:rtl w:val="0"/>
-        </w:rPr>
-        <w:t xml:space="preserve">Thiago Durante</w:t>
+        <w:t xml:space="preserve">Willian Batista</w:t>
       </w:r>
     </w:p>
     <w:p>

</xml_diff>

<commit_message>
- Atualizando ata da reunião do dia 16/10. -> Adicionando link do documento de aprovação no rodapé do documento.
</commit_message>
<xml_diff>
--- a/Doc-DD-UFG/Arquitetura/Resultados Certics/Ata de reunião 16-10-2015_ Decisão das tecnologias.docx
+++ b/Doc-DD-UFG/Arquitetura/Resultados Certics/Ata de reunião 16-10-2015_ Decisão das tecnologias.docx
@@ -700,6 +700,57 @@
           <w:rtl w:val="0"/>
         </w:rPr>
         <w:t xml:space="preserve"> líder do desenvolvimento do back-end, Philippe Borges, decidiu que de forma similar poderia ser utilizado o próprio Java com o framework dropwizzard que já era especializado em criar uma API webservice, deste modo ficou decidido que ao invés de Grails seria utilizado Java com o framework Dropwizzard na construção do back-end.</w:t>
+      </w:r>
+    </w:p>
+    <w:p>
+      <w:pPr>
+        <w:contextualSpacing w:val="0"/>
+        <w:jc w:val="both"/>
+      </w:pPr>
+      <w:r>
+        <w:rPr>
+          <w:rtl w:val="0"/>
+        </w:rPr>
+      </w:r>
+    </w:p>
+    <w:p>
+      <w:pPr>
+        <w:contextualSpacing w:val="0"/>
+        <w:jc w:val="both"/>
+      </w:pPr>
+      <w:r>
+        <w:rPr>
+          <w:b w:val="1"/>
+          <w:rtl w:val="0"/>
+        </w:rPr>
+        <w:t xml:space="preserve">Aprovação da ata:</w:t>
+      </w:r>
+    </w:p>
+    <w:p>
+      <w:pPr>
+        <w:contextualSpacing w:val="0"/>
+        <w:jc w:val="both"/>
+      </w:pPr>
+      <w:r>
+        <w:rPr>
+          <w:rtl w:val="0"/>
+        </w:rPr>
+        <w:t xml:space="preserve">A provação desta ata encontra-se disponível no seguinte link: </w:t>
+      </w:r>
+      <w:hyperlink r:id="rId6">
+        <w:r>
+          <w:rPr>
+            <w:color w:val="1155cc"/>
+            <w:u w:val="single"/>
+            <w:rtl w:val="0"/>
+          </w:rPr>
+          <w:t xml:space="preserve">https://github.com/weslleyma/sdd-ufg/raw/arquitetura-master/Doc-DD-UFG/Arquitetura/Resultados%20Certics/Aprovacao_ata_16-10-2015.pdf</w:t>
+        </w:r>
+      </w:hyperlink>
+      <w:r>
+        <w:rPr>
+          <w:rtl w:val="0"/>
+        </w:rPr>
       </w:r>
     </w:p>
     <w:sectPr>

</xml_diff>